<commit_message>
Servlet Adapter tests work.
</commit_message>
<xml_diff>
--- a/DOC/product/0.7/Client Functional Spec.docx
+++ b/DOC/product/0.7/Client Functional Spec.docx
@@ -1056,15 +1056,7 @@
         <w:ind w:firstLine="720"/>
       </w:pPr>
       <w:r>
-        <w:t>&lt;</w:t>
-      </w:r>
-      <w:proofErr w:type="gramStart"/>
-      <w:r>
-        <w:t>server</w:t>
-      </w:r>
-      <w:proofErr w:type="gramEnd"/>
-      <w:r>
-        <w:t>-URI&gt;:&lt;schema-name&gt;</w:t>
+        <w:t>&lt;server-URI&gt;:&lt;schema-name&gt;</w:t>
       </w:r>
     </w:p>
     <w:p>
@@ -1072,13 +1064,8 @@
         <w:pStyle w:val="TableCellCode"/>
         <w:ind w:firstLine="720"/>
       </w:pPr>
-      <w:proofErr w:type="spellStart"/>
       <w:r>
-        <w:t>e.g</w:t>
-      </w:r>
-      <w:proofErr w:type="spellEnd"/>
-      <w:r>
-        <w:t xml:space="preserve">: </w:t>
+        <w:t xml:space="preserve">e.g: </w:t>
       </w:r>
       <w:r>
         <w:t>http(s)://127.</w:t>
@@ -1137,24 +1124,15 @@
       <w:pPr>
         <w:pStyle w:val="Heading3"/>
       </w:pPr>
-      <w:proofErr w:type="spellStart"/>
-      <w:proofErr w:type="gramStart"/>
       <w:r>
         <w:t>getConnection</w:t>
       </w:r>
-      <w:proofErr w:type="spellEnd"/>
-      <w:proofErr w:type="gramEnd"/>
       <w:r>
         <w:t>():</w:t>
       </w:r>
       <w:r>
-        <w:t xml:space="preserve"> </w:t>
+        <w:t xml:space="preserve"> VariantSession</w:t>
       </w:r>
-      <w:proofErr w:type="spellStart"/>
-      <w:r>
-        <w:t>VariantSession</w:t>
-      </w:r>
-      <w:proofErr w:type="spellEnd"/>
     </w:p>
     <w:p>
       <w:pPr>
@@ -1169,21 +1147,9 @@
       <w:pPr>
         <w:pStyle w:val="Heading3"/>
       </w:pPr>
-      <w:proofErr w:type="spellStart"/>
-      <w:proofErr w:type="gramStart"/>
       <w:r>
-        <w:t>getSession</w:t>
+        <w:t>getSession(): VariantSession</w:t>
       </w:r>
-      <w:proofErr w:type="spellEnd"/>
-      <w:proofErr w:type="gramEnd"/>
-      <w:r>
-        <w:t xml:space="preserve">(): </w:t>
-      </w:r>
-      <w:proofErr w:type="spellStart"/>
-      <w:r>
-        <w:t>VariantSession</w:t>
-      </w:r>
-      <w:proofErr w:type="spellEnd"/>
     </w:p>
     <w:p>
       <w:pPr>
@@ -1274,41 +1240,13 @@
                 <w:sz w:val="20"/>
               </w:rPr>
             </w:pPr>
-            <w:proofErr w:type="gramStart"/>
             <w:r>
               <w:rPr>
                 <w:rFonts w:ascii="Courier" w:hAnsi="Courier" w:cs="Courier"/>
                 <w:color w:val="3B2322"/>
                 <w:sz w:val="20"/>
               </w:rPr>
-              <w:t>text</w:t>
-            </w:r>
-            <w:proofErr w:type="gramEnd"/>
-            <w:r>
-              <w:rPr>
-                <w:rFonts w:ascii="Courier" w:hAnsi="Courier" w:cs="Courier"/>
-                <w:color w:val="3B2322"/>
-                <w:sz w:val="20"/>
-              </w:rPr>
-              <w:t xml:space="preserve">/plain; </w:t>
-            </w:r>
-            <w:proofErr w:type="spellStart"/>
-            <w:r>
-              <w:rPr>
-                <w:rFonts w:ascii="Courier" w:hAnsi="Courier" w:cs="Courier"/>
-                <w:color w:val="3B2322"/>
-                <w:sz w:val="20"/>
-              </w:rPr>
-              <w:t>charset</w:t>
-            </w:r>
-            <w:proofErr w:type="spellEnd"/>
-            <w:r>
-              <w:rPr>
-                <w:rFonts w:ascii="Courier" w:hAnsi="Courier" w:cs="Courier"/>
-                <w:color w:val="3B2322"/>
-                <w:sz w:val="20"/>
-              </w:rPr>
-              <w:t>=utf-8</w:t>
+              <w:t>text/plain; charset=utf-8</w:t>
             </w:r>
           </w:p>
         </w:tc>
@@ -1342,28 +1280,16 @@
             <w:pPr>
               <w:pStyle w:val="TableCellCode"/>
             </w:pPr>
-            <w:proofErr w:type="gramStart"/>
             <w:r>
               <w:t xml:space="preserve">{   </w:t>
             </w:r>
-            <w:proofErr w:type="gramEnd"/>
           </w:p>
           <w:p>
             <w:pPr>
               <w:pStyle w:val="TableCellCode"/>
             </w:pPr>
             <w:r>
-              <w:t xml:space="preserve">   "</w:t>
-            </w:r>
-            <w:proofErr w:type="spellStart"/>
-            <w:proofErr w:type="gramStart"/>
-            <w:r>
-              <w:t>sid</w:t>
-            </w:r>
-            <w:proofErr w:type="spellEnd"/>
-            <w:proofErr w:type="gramEnd"/>
-            <w:r>
-              <w:t>":</w:t>
+              <w:t xml:space="preserve">   "sid":</w:t>
             </w:r>
             <w:r>
               <w:t xml:space="preserve"> &lt;</w:t>
@@ -1392,15 +1318,7 @@
               <w:ind w:left="450"/>
             </w:pPr>
             <w:r>
-              <w:t>"</w:t>
-            </w:r>
-            <w:proofErr w:type="gramStart"/>
-            <w:r>
-              <w:t>name</w:t>
-            </w:r>
-            <w:proofErr w:type="gramEnd"/>
-            <w:r>
-              <w:t xml:space="preserve">": </w:t>
+              <w:t xml:space="preserve">"name": </w:t>
             </w:r>
             <w:r>
               <w:t>&lt;</w:t>
@@ -1429,13 +1347,8 @@
               <w:ind w:left="450"/>
             </w:pPr>
             <w:r>
-              <w:t>"</w:t>
-            </w:r>
-            <w:proofErr w:type="gramStart"/>
-            <w:r>
-              <w:t>value</w:t>
-            </w:r>
-            <w:proofErr w:type="gramEnd"/>
+              <w:t>"value</w:t>
+            </w:r>
             <w:r>
               <w:t xml:space="preserve">": </w:t>
             </w:r>
@@ -1475,13 +1388,9 @@
             <w:r>
               <w:t>"</w:t>
             </w:r>
-            <w:proofErr w:type="spellStart"/>
-            <w:proofErr w:type="gramStart"/>
             <w:r>
               <w:t>ts</w:t>
             </w:r>
-            <w:proofErr w:type="spellEnd"/>
-            <w:proofErr w:type="gramEnd"/>
             <w:r>
               <w:t>":</w:t>
             </w:r>
@@ -1528,17 +1437,7 @@
               <w:t xml:space="preserve">   </w:t>
             </w:r>
             <w:r>
-              <w:t xml:space="preserve"> "</w:t>
-            </w:r>
-            <w:proofErr w:type="spellStart"/>
-            <w:proofErr w:type="gramStart"/>
-            <w:r>
-              <w:t>params</w:t>
-            </w:r>
-            <w:proofErr w:type="spellEnd"/>
-            <w:proofErr w:type="gramEnd"/>
-            <w:r>
-              <w:t xml:space="preserve">": </w:t>
+              <w:t xml:space="preserve"> "params": </w:t>
             </w:r>
             <w:r>
               <w:t>&lt;Array</w:t>
@@ -1569,13 +1468,8 @@
               <w:pStyle w:val="TableCellCode"/>
             </w:pPr>
             <w:r>
-              <w:t xml:space="preserve">          "</w:t>
-            </w:r>
-            <w:proofErr w:type="gramStart"/>
-            <w:r>
-              <w:t>name</w:t>
-            </w:r>
-            <w:proofErr w:type="gramEnd"/>
+              <w:t xml:space="preserve">          "name</w:t>
+            </w:r>
             <w:r>
               <w:t xml:space="preserve">": </w:t>
             </w:r>
@@ -1612,16 +1506,11 @@
               </w:rPr>
             </w:pPr>
             <w:r>
-              <w:t xml:space="preserve">          "</w:t>
-            </w:r>
-            <w:proofErr w:type="gramStart"/>
-            <w:r>
-              <w:t>val</w:t>
+              <w:t xml:space="preserve">          "val</w:t>
             </w:r>
             <w:r>
               <w:t>ue</w:t>
             </w:r>
-            <w:proofErr w:type="gramEnd"/>
             <w:r>
               <w:t xml:space="preserve">": </w:t>
             </w:r>
@@ -1699,13 +1588,8 @@
             <w:pPr>
               <w:pStyle w:val="TableCellCode"/>
             </w:pPr>
-            <w:proofErr w:type="gramStart"/>
-            <w:r>
-              <w:t>session</w:t>
-            </w:r>
-            <w:proofErr w:type="gramEnd"/>
-            <w:r>
-              <w:t>-id</w:t>
+            <w:r>
+              <w:t>session-id</w:t>
             </w:r>
           </w:p>
         </w:tc>
@@ -1737,13 +1621,8 @@
             <w:pPr>
               <w:pStyle w:val="TableCellCode"/>
             </w:pPr>
-            <w:proofErr w:type="gramStart"/>
-            <w:r>
-              <w:t>event</w:t>
-            </w:r>
-            <w:proofErr w:type="gramEnd"/>
-            <w:r>
-              <w:t>-name</w:t>
+            <w:r>
+              <w:t>event-name</w:t>
             </w:r>
           </w:p>
         </w:tc>
@@ -1775,13 +1654,8 @@
             <w:pPr>
               <w:pStyle w:val="TableCellCode"/>
             </w:pPr>
-            <w:proofErr w:type="gramStart"/>
-            <w:r>
-              <w:t>event</w:t>
-            </w:r>
-            <w:proofErr w:type="gramEnd"/>
-            <w:r>
-              <w:t>-value</w:t>
+            <w:r>
+              <w:t>event-value</w:t>
             </w:r>
           </w:p>
         </w:tc>
@@ -1808,13 +1682,8 @@
             <w:pPr>
               <w:pStyle w:val="TableCellCode"/>
             </w:pPr>
-            <w:proofErr w:type="gramStart"/>
-            <w:r>
-              <w:t>event</w:t>
-            </w:r>
-            <w:proofErr w:type="gramEnd"/>
-            <w:r>
-              <w:t>-create-date</w:t>
+            <w:r>
+              <w:t>event-create-date</w:t>
             </w:r>
           </w:p>
         </w:tc>
@@ -1846,13 +1715,8 @@
             <w:pPr>
               <w:pStyle w:val="TableCellCode"/>
             </w:pPr>
-            <w:proofErr w:type="gramStart"/>
-            <w:r>
-              <w:t>event</w:t>
-            </w:r>
-            <w:proofErr w:type="gramEnd"/>
-            <w:r>
-              <w:t>-parameters</w:t>
+            <w:r>
+              <w:t>event-parameters</w:t>
             </w:r>
           </w:p>
         </w:tc>
@@ -2124,17 +1988,12 @@
               <w:t>GET</w:t>
             </w:r>
             <w:r>
-              <w:t xml:space="preserve"> /session/</w:t>
-            </w:r>
-            <w:proofErr w:type="gramStart"/>
-            <w:r>
-              <w:t>:</w:t>
+              <w:t xml:space="preserve"> /session/:</w:t>
             </w:r>
             <w:r>
               <w:t>id</w:t>
             </w:r>
             <w:bookmarkEnd w:id="4"/>
-            <w:proofErr w:type="gramEnd"/>
           </w:p>
         </w:tc>
       </w:tr>
@@ -2230,41 +2089,13 @@
                       <w:sz w:val="20"/>
                     </w:rPr>
                   </w:pPr>
-                  <w:proofErr w:type="gramStart"/>
                   <w:r>
                     <w:rPr>
                       <w:rFonts w:ascii="Courier" w:hAnsi="Courier" w:cs="Courier"/>
                       <w:color w:val="3B2322"/>
                       <w:sz w:val="20"/>
                     </w:rPr>
-                    <w:t>text</w:t>
-                  </w:r>
-                  <w:proofErr w:type="gramEnd"/>
-                  <w:r>
-                    <w:rPr>
-                      <w:rFonts w:ascii="Courier" w:hAnsi="Courier" w:cs="Courier"/>
-                      <w:color w:val="3B2322"/>
-                      <w:sz w:val="20"/>
-                    </w:rPr>
-                    <w:t xml:space="preserve">/plain; </w:t>
-                  </w:r>
-                  <w:proofErr w:type="spellStart"/>
-                  <w:r>
-                    <w:rPr>
-                      <w:rFonts w:ascii="Courier" w:hAnsi="Courier" w:cs="Courier"/>
-                      <w:color w:val="3B2322"/>
-                      <w:sz w:val="20"/>
-                    </w:rPr>
-                    <w:t>charset</w:t>
-                  </w:r>
-                  <w:proofErr w:type="spellEnd"/>
-                  <w:r>
-                    <w:rPr>
-                      <w:rFonts w:ascii="Courier" w:hAnsi="Courier" w:cs="Courier"/>
-                      <w:color w:val="3B2322"/>
-                      <w:sz w:val="20"/>
-                    </w:rPr>
-                    <w:t>=utf-8</w:t>
+                    <w:t>text/plain; charset=utf-8</w:t>
                   </w:r>
                 </w:p>
               </w:tc>
@@ -2335,11 +2166,9 @@
                     <w:pStyle w:val="HTMLPreformatted"/>
                     <w:ind w:left="330"/>
                   </w:pPr>
-                  <w:proofErr w:type="gramStart"/>
                   <w:r>
                     <w:t xml:space="preserve">{   </w:t>
                   </w:r>
-                  <w:proofErr w:type="gramEnd"/>
                 </w:p>
                 <w:p>
                   <w:pPr>
@@ -2347,32 +2176,14 @@
                     <w:ind w:left="330"/>
                   </w:pPr>
                   <w:r>
-                    <w:t xml:space="preserve">  "</w:t>
-                  </w:r>
-                  <w:proofErr w:type="spellStart"/>
-                  <w:proofErr w:type="gramStart"/>
-                  <w:r>
-                    <w:t>sid</w:t>
-                  </w:r>
-                  <w:proofErr w:type="spellEnd"/>
-                  <w:proofErr w:type="gramEnd"/>
-                  <w:r>
-                    <w:t xml:space="preserve">": </w:t>
+                    <w:t xml:space="preserve">  "sid": </w:t>
                   </w:r>
                   <w:r>
                     <w:rPr>
                       <w:rStyle w:val="Emphasis"/>
                     </w:rPr>
-                    <w:t>session-</w:t>
-                  </w:r>
-                  <w:proofErr w:type="spellStart"/>
-                  <w:r>
-                    <w:rPr>
-                      <w:rStyle w:val="Emphasis"/>
-                    </w:rPr>
-                    <w:t>id::String</w:t>
-                  </w:r>
-                  <w:proofErr w:type="spellEnd"/>
+                    <w:t>session-id::String</w:t>
+                  </w:r>
                   <w:r>
                     <w:t xml:space="preserve">,   </w:t>
                   </w:r>
@@ -2383,26 +2194,14 @@
                     <w:ind w:left="330"/>
                   </w:pPr>
                   <w:r>
-                    <w:t xml:space="preserve">  "</w:t>
-                  </w:r>
-                  <w:proofErr w:type="spellStart"/>
-                  <w:proofErr w:type="gramStart"/>
-                  <w:r>
-                    <w:t>ts</w:t>
-                  </w:r>
-                  <w:proofErr w:type="spellEnd"/>
-                  <w:proofErr w:type="gramEnd"/>
-                  <w:r>
-                    <w:t xml:space="preserve">": </w:t>
-                  </w:r>
-                  <w:proofErr w:type="spellStart"/>
+                    <w:t xml:space="preserve">  "ts": </w:t>
+                  </w:r>
                   <w:r>
                     <w:rPr>
                       <w:rStyle w:val="Emphasis"/>
                     </w:rPr>
                     <w:t>timestamp::Number</w:t>
                   </w:r>
-                  <w:proofErr w:type="spellEnd"/>
                   <w:r>
                     <w:t>,</w:t>
                   </w:r>
@@ -2413,32 +2212,14 @@
                     <w:ind w:left="330"/>
                   </w:pPr>
                   <w:r>
-                    <w:t xml:space="preserve">  "</w:t>
-                  </w:r>
-                  <w:proofErr w:type="spellStart"/>
-                  <w:proofErr w:type="gramStart"/>
-                  <w:r>
-                    <w:t>schid</w:t>
-                  </w:r>
-                  <w:proofErr w:type="spellEnd"/>
-                  <w:proofErr w:type="gramEnd"/>
-                  <w:r>
-                    <w:t xml:space="preserve">": </w:t>
+                    <w:t xml:space="preserve">  "schid": </w:t>
                   </w:r>
                   <w:r>
                     <w:rPr>
                       <w:rStyle w:val="Emphasis"/>
                     </w:rPr>
-                    <w:t>schema-</w:t>
-                  </w:r>
-                  <w:proofErr w:type="spellStart"/>
-                  <w:r>
-                    <w:rPr>
-                      <w:rStyle w:val="Emphasis"/>
-                    </w:rPr>
-                    <w:t>id::String</w:t>
-                  </w:r>
-                  <w:proofErr w:type="spellEnd"/>
+                    <w:t>schema-id::String</w:t>
+                  </w:r>
                   <w:r>
                     <w:t>,</w:t>
                   </w:r>
@@ -2449,37 +2230,13 @@
                     <w:ind w:left="330"/>
                   </w:pPr>
                   <w:r>
-                    <w:t xml:space="preserve">  "</w:t>
-                  </w:r>
-                  <w:proofErr w:type="spellStart"/>
-                  <w:proofErr w:type="gramStart"/>
-                  <w:r>
-                    <w:t>req</w:t>
-                  </w:r>
-                  <w:proofErr w:type="spellEnd"/>
-                  <w:proofErr w:type="gramEnd"/>
-                  <w:r>
-                    <w:t xml:space="preserve">": </w:t>
+                    <w:t xml:space="preserve">  "req": </w:t>
                   </w:r>
                   <w:r>
                     <w:rPr>
                       <w:rStyle w:val="Emphasis"/>
                     </w:rPr>
-                    <w:t>request-</w:t>
-                  </w:r>
-                  <w:proofErr w:type="spellStart"/>
-                  <w:r>
-                    <w:rPr>
-                      <w:rStyle w:val="Emphasis"/>
-                    </w:rPr>
-                    <w:t>def::Object</w:t>
-                  </w:r>
-                  <w:proofErr w:type="spellEnd"/>
-                  <w:r>
-                    <w:rPr>
-                      <w:rStyle w:val="Emphasis"/>
-                    </w:rPr>
-                    <w:t xml:space="preserve"> ?</w:t>
+                    <w:t>request-def::Object ?</w:t>
                   </w:r>
                   <w:r>
                     <w:t>,</w:t>
@@ -2491,15 +2248,7 @@
                     <w:ind w:left="330"/>
                   </w:pPr>
                   <w:r>
-                    <w:t xml:space="preserve">  "</w:t>
-                  </w:r>
-                  <w:proofErr w:type="gramStart"/>
-                  <w:r>
-                    <w:t>states</w:t>
-                  </w:r>
-                  <w:proofErr w:type="gramEnd"/>
-                  <w:r>
-                    <w:t>": [</w:t>
+                    <w:t xml:space="preserve">  "states": [</w:t>
                   </w:r>
                 </w:p>
                 <w:p>
@@ -2508,13 +2257,8 @@
                     <w:ind w:left="330"/>
                   </w:pPr>
                   <w:r>
-                    <w:t xml:space="preserve">    </w:t>
-                  </w:r>
-                  <w:proofErr w:type="gramStart"/>
-                  <w:r>
-                    <w:t xml:space="preserve">{       </w:t>
-                  </w:r>
-                  <w:proofErr w:type="gramEnd"/>
+                    <w:t xml:space="preserve">    {       </w:t>
+                  </w:r>
                 </w:p>
                 <w:p>
                   <w:pPr>
@@ -2522,30 +2266,14 @@
                     <w:ind w:left="330"/>
                   </w:pPr>
                   <w:r>
-                    <w:t xml:space="preserve">      "</w:t>
-                  </w:r>
-                  <w:proofErr w:type="gramStart"/>
-                  <w:r>
-                    <w:t>state</w:t>
-                  </w:r>
-                  <w:proofErr w:type="gramEnd"/>
-                  <w:r>
-                    <w:t xml:space="preserve">": </w:t>
+                    <w:t xml:space="preserve">      "state": </w:t>
                   </w:r>
                   <w:r>
                     <w:rPr>
                       <w:rStyle w:val="Emphasis"/>
                     </w:rPr>
-                    <w:t>state-</w:t>
-                  </w:r>
-                  <w:proofErr w:type="spellStart"/>
-                  <w:r>
-                    <w:rPr>
-                      <w:rStyle w:val="Emphasis"/>
-                    </w:rPr>
-                    <w:t>name::String</w:t>
-                  </w:r>
-                  <w:proofErr w:type="spellEnd"/>
+                    <w:t>state-name::String</w:t>
+                  </w:r>
                   <w:r>
                     <w:t>,</w:t>
                   </w:r>
@@ -2556,30 +2284,14 @@
                     <w:ind w:left="330"/>
                   </w:pPr>
                   <w:r>
-                    <w:t xml:space="preserve">      "</w:t>
-                  </w:r>
-                  <w:proofErr w:type="gramStart"/>
-                  <w:r>
-                    <w:t>count</w:t>
-                  </w:r>
-                  <w:proofErr w:type="gramEnd"/>
-                  <w:r>
-                    <w:t xml:space="preserve">": </w:t>
+                    <w:t xml:space="preserve">      "count": </w:t>
                   </w:r>
                   <w:r>
                     <w:rPr>
                       <w:rStyle w:val="Emphasis"/>
                     </w:rPr>
-                    <w:t>visit-</w:t>
-                  </w:r>
-                  <w:proofErr w:type="spellStart"/>
-                  <w:r>
-                    <w:rPr>
-                      <w:rStyle w:val="Emphasis"/>
-                    </w:rPr>
-                    <w:t>count::Number</w:t>
-                  </w:r>
-                  <w:proofErr w:type="spellEnd"/>
+                    <w:t>visit-count::Number</w:t>
+                  </w:r>
                   <w:r>
                     <w:t>,</w:t>
                   </w:r>
@@ -2617,30 +2329,14 @@
                     <w:ind w:left="330"/>
                   </w:pPr>
                   <w:r>
-                    <w:t xml:space="preserve">  "</w:t>
-                  </w:r>
-                  <w:proofErr w:type="gramStart"/>
-                  <w:r>
-                    <w:t>tests</w:t>
-                  </w:r>
-                  <w:proofErr w:type="gramEnd"/>
-                  <w:r>
-                    <w:t>": [</w:t>
+                    <w:t xml:space="preserve">  "tests": [</w:t>
                   </w:r>
                   <w:r>
                     <w:rPr>
                       <w:rStyle w:val="Emphasis"/>
                     </w:rPr>
-                    <w:t>test-</w:t>
-                  </w:r>
-                  <w:proofErr w:type="spellStart"/>
-                  <w:r>
-                    <w:rPr>
-                      <w:rStyle w:val="Emphasis"/>
-                    </w:rPr>
-                    <w:t>name::String</w:t>
-                  </w:r>
-                  <w:proofErr w:type="spellEnd"/>
+                    <w:t>test-name::String</w:t>
+                  </w:r>
                   <w:r>
                     <w:t>,</w:t>
                   </w:r>
@@ -2654,35 +2350,17 @@
                     <w:ind w:left="330"/>
                   </w:pPr>
                   <w:r>
-                    <w:t xml:space="preserve">  "</w:t>
-                  </w:r>
-                  <w:proofErr w:type="spellStart"/>
-                  <w:proofErr w:type="gramStart"/>
-                  <w:r>
-                    <w:t>disqualT</w:t>
-                  </w:r>
-                  <w:r>
-                    <w:t>ests</w:t>
-                  </w:r>
-                  <w:proofErr w:type="spellEnd"/>
-                  <w:proofErr w:type="gramEnd"/>
-                  <w:r>
-                    <w:t>": [</w:t>
+                    <w:t xml:space="preserve">  "disqualT</w:t>
+                  </w:r>
+                  <w:r>
+                    <w:t>ests": [</w:t>
                   </w:r>
                   <w:r>
                     <w:rPr>
                       <w:rStyle w:val="Emphasis"/>
                     </w:rPr>
-                    <w:t>test-</w:t>
-                  </w:r>
-                  <w:proofErr w:type="spellStart"/>
-                  <w:r>
-                    <w:rPr>
-                      <w:rStyle w:val="Emphasis"/>
-                    </w:rPr>
-                    <w:t>name::String</w:t>
-                  </w:r>
-                  <w:proofErr w:type="spellEnd"/>
+                    <w:t>test-name::String</w:t>
+                  </w:r>
                   <w:r>
                     <w:t>,...]</w:t>
                   </w:r>
@@ -2708,13 +2386,8 @@
                     <w:pStyle w:val="TableCellCode"/>
                     <w:ind w:left="330"/>
                   </w:pPr>
-                  <w:proofErr w:type="gramStart"/>
-                  <w:r>
-                    <w:t>request</w:t>
-                  </w:r>
-                  <w:proofErr w:type="gramEnd"/>
-                  <w:r>
-                    <w:t>-def ::=</w:t>
+                  <w:r>
+                    <w:t>request-def ::=</w:t>
                   </w:r>
                 </w:p>
                 <w:p>
@@ -2732,30 +2405,14 @@
                     <w:ind w:left="330"/>
                   </w:pPr>
                   <w:r>
-                    <w:t xml:space="preserve">  "</w:t>
-                  </w:r>
-                  <w:proofErr w:type="gramStart"/>
-                  <w:r>
-                    <w:t>state</w:t>
-                  </w:r>
-                  <w:proofErr w:type="gramEnd"/>
-                  <w:r>
-                    <w:t xml:space="preserve">": </w:t>
+                    <w:t xml:space="preserve">  "state": </w:t>
                   </w:r>
                   <w:r>
                     <w:rPr>
                       <w:rStyle w:val="Emphasis"/>
                     </w:rPr>
-                    <w:t>state-</w:t>
-                  </w:r>
-                  <w:proofErr w:type="spellStart"/>
-                  <w:r>
-                    <w:rPr>
-                      <w:rStyle w:val="Emphasis"/>
-                    </w:rPr>
-                    <w:t>name::String</w:t>
-                  </w:r>
-                  <w:proofErr w:type="spellEnd"/>
+                    <w:t>state-name::String</w:t>
+                  </w:r>
                   <w:r>
                     <w:t>,</w:t>
                   </w:r>
@@ -2766,24 +2423,14 @@
                     <w:ind w:left="330"/>
                   </w:pPr>
                   <w:r>
-                    <w:t xml:space="preserve">  "</w:t>
-                  </w:r>
-                  <w:proofErr w:type="gramStart"/>
-                  <w:r>
-                    <w:t>status</w:t>
-                  </w:r>
-                  <w:proofErr w:type="gramEnd"/>
-                  <w:r>
-                    <w:t xml:space="preserve">": </w:t>
-                  </w:r>
-                  <w:proofErr w:type="spellStart"/>
+                    <w:t xml:space="preserve">  "status": </w:t>
+                  </w:r>
                   <w:r>
                     <w:rPr>
                       <w:rStyle w:val="Emphasis"/>
                     </w:rPr>
                     <w:t>status::String</w:t>
                   </w:r>
-                  <w:proofErr w:type="spellEnd"/>
                   <w:r>
                     <w:t>,</w:t>
                   </w:r>
@@ -2794,32 +2441,14 @@
                     <w:ind w:left="330"/>
                   </w:pPr>
                   <w:r>
-                    <w:t xml:space="preserve">  "</w:t>
-                  </w:r>
-                  <w:proofErr w:type="spellStart"/>
-                  <w:proofErr w:type="gramStart"/>
-                  <w:r>
-                    <w:t>comm</w:t>
-                  </w:r>
-                  <w:proofErr w:type="spellEnd"/>
-                  <w:proofErr w:type="gramEnd"/>
-                  <w:r>
-                    <w:t xml:space="preserve">": </w:t>
+                    <w:t xml:space="preserve">  "comm": </w:t>
                   </w:r>
                   <w:r>
                     <w:rPr>
                       <w:rStyle w:val="Emphasis"/>
                     </w:rPr>
-                    <w:t>is-</w:t>
-                  </w:r>
-                  <w:proofErr w:type="spellStart"/>
-                  <w:r>
-                    <w:rPr>
-                      <w:rStyle w:val="Emphasis"/>
-                    </w:rPr>
-                    <w:t>commited::Boolean</w:t>
-                  </w:r>
-                  <w:proofErr w:type="spellEnd"/>
+                    <w:t>is-commited::Boolean</w:t>
+                  </w:r>
                   <w:r>
                     <w:t>,</w:t>
                   </w:r>
@@ -2830,17 +2459,7 @@
                     <w:ind w:left="330"/>
                   </w:pPr>
                   <w:r>
-                    <w:t xml:space="preserve">  "</w:t>
-                  </w:r>
-                  <w:proofErr w:type="spellStart"/>
-                  <w:proofErr w:type="gramStart"/>
-                  <w:r>
-                    <w:t>params</w:t>
-                  </w:r>
-                  <w:proofErr w:type="spellEnd"/>
-                  <w:proofErr w:type="gramEnd"/>
-                  <w:r>
-                    <w:t>": [</w:t>
+                    <w:t xml:space="preserve">  "params": [</w:t>
                   </w:r>
                 </w:p>
                 <w:p>
@@ -2858,24 +2477,14 @@
                     <w:ind w:left="330"/>
                   </w:pPr>
                   <w:r>
-                    <w:t xml:space="preserve">      "</w:t>
-                  </w:r>
-                  <w:proofErr w:type="gramStart"/>
-                  <w:r>
-                    <w:t>key</w:t>
-                  </w:r>
-                  <w:proofErr w:type="gramEnd"/>
-                  <w:r>
-                    <w:t xml:space="preserve">": </w:t>
-                  </w:r>
-                  <w:proofErr w:type="spellStart"/>
+                    <w:t xml:space="preserve">      "key": </w:t>
+                  </w:r>
                   <w:r>
                     <w:rPr>
                       <w:rStyle w:val="Emphasis"/>
                     </w:rPr>
                     <w:t>param-name::String</w:t>
                   </w:r>
-                  <w:proofErr w:type="spellEnd"/>
                   <w:r>
                     <w:t xml:space="preserve">, </w:t>
                   </w:r>
@@ -2889,26 +2498,14 @@
                     </w:rPr>
                   </w:pPr>
                   <w:r>
-                    <w:t xml:space="preserve">      "</w:t>
-                  </w:r>
-                  <w:proofErr w:type="spellStart"/>
-                  <w:proofErr w:type="gramStart"/>
-                  <w:r>
-                    <w:t>val</w:t>
-                  </w:r>
-                  <w:proofErr w:type="spellEnd"/>
-                  <w:proofErr w:type="gramEnd"/>
-                  <w:r>
-                    <w:t xml:space="preserve">": </w:t>
-                  </w:r>
-                  <w:proofErr w:type="spellStart"/>
+                    <w:t xml:space="preserve">      "val": </w:t>
+                  </w:r>
                   <w:r>
                     <w:rPr>
                       <w:rStyle w:val="Emphasis"/>
                     </w:rPr>
                     <w:t>param-value::String</w:t>
                   </w:r>
-                  <w:proofErr w:type="spellEnd"/>
                 </w:p>
                 <w:p>
                   <w:pPr>
@@ -2943,37 +2540,13 @@
                     <w:ind w:left="330"/>
                   </w:pPr>
                   <w:r>
-                    <w:t xml:space="preserve">  "</w:t>
-                  </w:r>
-                  <w:proofErr w:type="spellStart"/>
-                  <w:proofErr w:type="gramStart"/>
-                  <w:r>
-                    <w:t>exps</w:t>
-                  </w:r>
-                  <w:proofErr w:type="spellEnd"/>
-                  <w:proofErr w:type="gramEnd"/>
-                  <w:r>
-                    <w:t xml:space="preserve">": </w:t>
+                    <w:t xml:space="preserve">  "exps": </w:t>
                   </w:r>
                   <w:r>
                     <w:rPr>
                       <w:rStyle w:val="Emphasis"/>
                     </w:rPr>
-                    <w:t>experience-</w:t>
-                  </w:r>
-                  <w:proofErr w:type="spellStart"/>
-                  <w:r>
-                    <w:rPr>
-                      <w:rStyle w:val="Emphasis"/>
-                    </w:rPr>
-                    <w:t>list::List</w:t>
-                  </w:r>
-                  <w:proofErr w:type="spellEnd"/>
-                  <w:r>
-                    <w:rPr>
-                      <w:rStyle w:val="Emphasis"/>
-                    </w:rPr>
-                    <w:t>[String]</w:t>
+                    <w:t>experience-list::List[String]</w:t>
                   </w:r>
                   <w:r>
                     <w:t xml:space="preserve"> </w:t>
@@ -3005,13 +2578,8 @@
                       <w:sz w:val="18"/>
                     </w:rPr>
                   </w:pPr>
-                  <w:proofErr w:type="gramStart"/>
-                  <w:r>
-                    <w:t>session</w:t>
-                  </w:r>
-                  <w:proofErr w:type="gramEnd"/>
-                  <w:r>
-                    <w:t>-id</w:t>
+                  <w:r>
+                    <w:t>session-id</w:t>
                   </w:r>
                 </w:p>
               </w:tc>
@@ -3047,11 +2615,9 @@
                       <w:sz w:val="18"/>
                     </w:rPr>
                   </w:pPr>
-                  <w:proofErr w:type="gramStart"/>
                   <w:r>
                     <w:t>timestamp</w:t>
                   </w:r>
-                  <w:proofErr w:type="gramEnd"/>
                 </w:p>
               </w:tc>
               <w:tc>
@@ -3086,13 +2652,8 @@
                       <w:sz w:val="18"/>
                     </w:rPr>
                   </w:pPr>
-                  <w:proofErr w:type="gramStart"/>
-                  <w:r>
-                    <w:t>schema</w:t>
-                  </w:r>
-                  <w:proofErr w:type="gramEnd"/>
-                  <w:r>
-                    <w:t>-id</w:t>
+                  <w:r>
+                    <w:t>schema-id</w:t>
                   </w:r>
                 </w:p>
               </w:tc>
@@ -3123,13 +2684,8 @@
                       <w:sz w:val="18"/>
                     </w:rPr>
                   </w:pPr>
-                  <w:proofErr w:type="gramStart"/>
-                  <w:r>
-                    <w:t>state</w:t>
-                  </w:r>
-                  <w:proofErr w:type="gramEnd"/>
-                  <w:r>
-                    <w:t>-name</w:t>
+                  <w:r>
+                    <w:t>state-name</w:t>
                   </w:r>
                 </w:p>
               </w:tc>
@@ -3165,13 +2721,8 @@
                       <w:sz w:val="18"/>
                     </w:rPr>
                   </w:pPr>
-                  <w:proofErr w:type="gramStart"/>
-                  <w:r>
-                    <w:t>visit</w:t>
-                  </w:r>
-                  <w:proofErr w:type="gramEnd"/>
-                  <w:r>
-                    <w:t>-count</w:t>
+                  <w:r>
+                    <w:t>visit-count</w:t>
                   </w:r>
                 </w:p>
               </w:tc>
@@ -3207,13 +2758,8 @@
                       <w:sz w:val="18"/>
                     </w:rPr>
                   </w:pPr>
-                  <w:proofErr w:type="gramStart"/>
-                  <w:r>
-                    <w:t>test</w:t>
-                  </w:r>
-                  <w:proofErr w:type="gramEnd"/>
-                  <w:r>
-                    <w:t>-name</w:t>
+                  <w:r>
+                    <w:t>test-name</w:t>
                   </w:r>
                 </w:p>
               </w:tc>
@@ -3249,13 +2795,8 @@
                       <w:sz w:val="18"/>
                     </w:rPr>
                   </w:pPr>
-                  <w:proofErr w:type="gramStart"/>
-                  <w:r>
-                    <w:t>is</w:t>
-                  </w:r>
-                  <w:proofErr w:type="gramEnd"/>
-                  <w:r>
-                    <w:t>-qualified</w:t>
+                  <w:r>
+                    <w:t>is-qualified</w:t>
                   </w:r>
                 </w:p>
               </w:tc>
@@ -3271,13 +2812,8 @@
                     </w:rPr>
                   </w:pPr>
                   <w:r>
-                    <w:t xml:space="preserve">Is this session qualified for this </w:t>
-                  </w:r>
-                  <w:proofErr w:type="gramStart"/>
-                  <w:r>
-                    <w:t>test.</w:t>
-                  </w:r>
-                  <w:proofErr w:type="gramEnd"/>
+                    <w:t>Is this session qualified for this test.</w:t>
+                  </w:r>
                 </w:p>
               </w:tc>
             </w:tr>
@@ -3457,14 +2993,9 @@
             </w:pPr>
             <w:bookmarkStart w:id="5" w:name="_Toc342666184"/>
             <w:r>
-              <w:t>PUT /session/</w:t>
-            </w:r>
-            <w:proofErr w:type="gramStart"/>
-            <w:r>
-              <w:t>:id</w:t>
+              <w:t>PUT /session/:id</w:t>
             </w:r>
             <w:bookmarkEnd w:id="5"/>
-            <w:proofErr w:type="gramEnd"/>
           </w:p>
         </w:tc>
       </w:tr>
@@ -3572,41 +3103,13 @@
             <w:vAlign w:val="center"/>
           </w:tcPr>
           <w:p>
-            <w:proofErr w:type="gramStart"/>
             <w:r>
               <w:rPr>
                 <w:rFonts w:ascii="Courier" w:hAnsi="Courier" w:cs="Courier"/>
                 <w:color w:val="3B2322"/>
                 <w:sz w:val="20"/>
               </w:rPr>
-              <w:t>text</w:t>
-            </w:r>
-            <w:proofErr w:type="gramEnd"/>
-            <w:r>
-              <w:rPr>
-                <w:rFonts w:ascii="Courier" w:hAnsi="Courier" w:cs="Courier"/>
-                <w:color w:val="3B2322"/>
-                <w:sz w:val="20"/>
-              </w:rPr>
-              <w:t xml:space="preserve">/plain; </w:t>
-            </w:r>
-            <w:proofErr w:type="spellStart"/>
-            <w:r>
-              <w:rPr>
-                <w:rFonts w:ascii="Courier" w:hAnsi="Courier" w:cs="Courier"/>
-                <w:color w:val="3B2322"/>
-                <w:sz w:val="20"/>
-              </w:rPr>
-              <w:t>charset</w:t>
-            </w:r>
-            <w:proofErr w:type="spellEnd"/>
-            <w:r>
-              <w:rPr>
-                <w:rFonts w:ascii="Courier" w:hAnsi="Courier" w:cs="Courier"/>
-                <w:color w:val="3B2322"/>
-                <w:sz w:val="20"/>
-              </w:rPr>
-              <w:t>=utf-8</w:t>
+              <w:t>text/plain; charset=utf-8</w:t>
             </w:r>
           </w:p>
         </w:tc>
@@ -3641,13 +3144,8 @@
               <w:pStyle w:val="TableCellCode"/>
             </w:pPr>
             <w:r>
-              <w:t>See response body of GET /session/</w:t>
-            </w:r>
-            <w:proofErr w:type="gramStart"/>
-            <w:r>
-              <w:t>:id</w:t>
-            </w:r>
-            <w:proofErr w:type="gramEnd"/>
+              <w:t>See response body of GET /session/:id</w:t>
+            </w:r>
           </w:p>
         </w:tc>
       </w:tr>
@@ -3818,6 +3316,21 @@
       </w:pPr>
       <w:r>
         <w:t>HTTP Connection pooling.</w:t>
+      </w:r>
+      <w:r>
+        <w:t xml:space="preserve">  (probably okay: Apache HttpClient seems to do it.)</w:t>
+      </w:r>
+    </w:p>
+    <w:p>
+      <w:pPr>
+        <w:pStyle w:val="ListParagraph"/>
+        <w:numPr>
+          <w:ilvl w:val="0"/>
+          <w:numId w:val="24"/>
+        </w:numPr>
+      </w:pPr>
+      <w:r>
+        <w:t xml:space="preserve">Connection.getSession() methods are inconsistent in that they are idempotent if the session exists, but not if it doesn’t because session ID tracker is reinitialized for each call. </w:t>
       </w:r>
     </w:p>
     <w:sectPr>

</xml_diff>